<commit_message>
- Buch Lead / Texte überarbeitet - Präsi Julien Basis
</commit_message>
<xml_diff>
--- a/docs/Buch/Lead_KORRIGIERT.docx
+++ b/docs/Buch/Lead_KORRIGIERT.docx
@@ -1,6 +1,6 @@
 
 <file path=word/document.xml><?xml version="1.0" encoding="utf-8"?>
-<w:document xmlns:wpc="http://schemas.microsoft.com/office/word/2010/wordprocessingCanvas" xmlns:cx="http://schemas.microsoft.com/office/drawing/2014/chartex" xmlns:cx1="http://schemas.microsoft.com/office/drawing/2015/9/8/chartex" xmlns:mc="http://schemas.openxmlformats.org/markup-compatibility/2006" xmlns:o="urn:schemas-microsoft-com:office:office" xmlns:r="http://schemas.openxmlformats.org/officeDocument/2006/relationships" xmlns:m="http://schemas.openxmlformats.org/officeDocument/2006/math" xmlns:v="urn:schemas-microsoft-com:vml" xmlns:wp14="http://schemas.microsoft.com/office/word/2010/wordprocessingDrawing" xmlns:wp="http://schemas.openxmlformats.org/drawingml/2006/wordprocessingDrawing" xmlns:w10="urn:schemas-microsoft-com:office:word" xmlns:w="http://schemas.openxmlformats.org/wordprocessingml/2006/main" xmlns:w14="http://schemas.microsoft.com/office/word/2010/wordml" xmlns:w15="http://schemas.microsoft.com/office/word/2012/wordml" xmlns:w16se="http://schemas.microsoft.com/office/word/2015/wordml/symex" xmlns:wpg="http://schemas.microsoft.com/office/word/2010/wordprocessingGroup" xmlns:wpi="http://schemas.microsoft.com/office/word/2010/wordprocessingInk" xmlns:wne="http://schemas.microsoft.com/office/word/2006/wordml" xmlns:wps="http://schemas.microsoft.com/office/word/2010/wordprocessingShape" mc:Ignorable="w14 w15 w16se wp14">
+<w:document xmlns:wpc="http://schemas.microsoft.com/office/word/2010/wordprocessingCanvas" xmlns:mc="http://schemas.openxmlformats.org/markup-compatibility/2006" xmlns:o="urn:schemas-microsoft-com:office:office" xmlns:r="http://schemas.openxmlformats.org/officeDocument/2006/relationships" xmlns:m="http://schemas.openxmlformats.org/officeDocument/2006/math" xmlns:v="urn:schemas-microsoft-com:vml" xmlns:wp14="http://schemas.microsoft.com/office/word/2010/wordprocessingDrawing" xmlns:wp="http://schemas.openxmlformats.org/drawingml/2006/wordprocessingDrawing" xmlns:w10="urn:schemas-microsoft-com:office:word" xmlns:w="http://schemas.openxmlformats.org/wordprocessingml/2006/main" xmlns:w14="http://schemas.microsoft.com/office/word/2010/wordml" xmlns:w15="http://schemas.microsoft.com/office/word/2012/wordml" xmlns:wpg="http://schemas.microsoft.com/office/word/2010/wordprocessingGroup" xmlns:wpi="http://schemas.microsoft.com/office/word/2010/wordprocessingInk" xmlns:wne="http://schemas.microsoft.com/office/word/2006/wordml" xmlns:wps="http://schemas.microsoft.com/office/word/2010/wordprocessingShape" mc:Ignorable="w14 w15 wp14">
   <w:body>
     <w:p>
       <w:pPr>
@@ -12,7 +12,63 @@
         <w:rPr>
           <w:lang w:val="de-CH"/>
         </w:rPr>
-        <w:t xml:space="preserve">Neben der bestehenden CAVE Cluster-Rendering Lösung soll ein Unity 3D Render-Server in Betrieb genommen werden, um der zunehmenden Bedeutung von Unity Rechnung zu tragen. Existierende oder neue Unity Applikationen sollen möglichst einfach in das Multi-Screen Rendering Setup des CAVEs integriert werden können, damit der Benutzer die Anwendung in 3D erleben kann. Das Plugin stellt das Rendern auf die Seitenwände des CAVEs sicher und macht Gebrauch vom </w:t>
+        <w:t xml:space="preserve">Neben der bestehenden CAVE Cluster-Rendering Lösung soll ein </w:t>
+      </w:r>
+      <w:proofErr w:type="spellStart"/>
+      <w:r>
+        <w:rPr>
+          <w:lang w:val="de-CH"/>
+        </w:rPr>
+        <w:t>Unity</w:t>
+      </w:r>
+      <w:proofErr w:type="spellEnd"/>
+      <w:r>
+        <w:rPr>
+          <w:lang w:val="de-CH"/>
+        </w:rPr>
+        <w:t xml:space="preserve"> 3D </w:t>
+      </w:r>
+      <w:proofErr w:type="spellStart"/>
+      <w:r>
+        <w:rPr>
+          <w:lang w:val="de-CH"/>
+        </w:rPr>
+        <w:t>Render</w:t>
+      </w:r>
+      <w:proofErr w:type="spellEnd"/>
+      <w:r>
+        <w:rPr>
+          <w:lang w:val="de-CH"/>
+        </w:rPr>
+        <w:t xml:space="preserve">-Server in Betrieb genommen werden, um der zunehmenden Bedeutung von </w:t>
+      </w:r>
+      <w:proofErr w:type="spellStart"/>
+      <w:r>
+        <w:rPr>
+          <w:lang w:val="de-CH"/>
+        </w:rPr>
+        <w:t>Unity</w:t>
+      </w:r>
+      <w:proofErr w:type="spellEnd"/>
+      <w:r>
+        <w:rPr>
+          <w:lang w:val="de-CH"/>
+        </w:rPr>
+        <w:t xml:space="preserve"> Rechnung zu tragen. Existierende oder neue Applikationen sollen möglichst einfach in das Multi-Screen Rendering Setup des CAVEs integriert werden können, damit der Benutzer die Anwendung in 3D erleben kann. Das </w:t>
+      </w:r>
+      <w:proofErr w:type="spellStart"/>
+      <w:r>
+        <w:rPr>
+          <w:lang w:val="de-CH"/>
+        </w:rPr>
+        <w:t>Plugin</w:t>
+      </w:r>
+      <w:proofErr w:type="spellEnd"/>
+      <w:r>
+        <w:rPr>
+          <w:lang w:val="de-CH"/>
+        </w:rPr>
+        <w:t xml:space="preserve"> stellt das Rendern auf die Seitenwände des CAVEs sicher und macht Gebrauch vom </w:t>
       </w:r>
       <w:r>
         <w:rPr>
@@ -31,15 +87,15 @@
           <w:lang w:val="de-CH"/>
         </w:rPr>
         <w:t>rackingsystem</w:t>
+      </w:r>
+      <w:r>
+        <w:rPr>
+          <w:lang w:val="de-CH"/>
+        </w:rPr>
+        <w:t>.</w:t>
       </w:r>
       <w:bookmarkStart w:id="0" w:name="_GoBack"/>
       <w:bookmarkEnd w:id="0"/>
-      <w:r>
-        <w:rPr>
-          <w:lang w:val="de-CH"/>
-        </w:rPr>
-        <w:t>.</w:t>
-      </w:r>
     </w:p>
     <w:sectPr>
       <w:pgSz w:w="12240" w:h="15840"/>
@@ -52,7 +108,7 @@
 </file>
 
 <file path=word/styles.xml><?xml version="1.0" encoding="utf-8"?>
-<w:styles xmlns:mc="http://schemas.openxmlformats.org/markup-compatibility/2006" xmlns:r="http://schemas.openxmlformats.org/officeDocument/2006/relationships" xmlns:w="http://schemas.openxmlformats.org/wordprocessingml/2006/main" xmlns:w14="http://schemas.microsoft.com/office/word/2010/wordml" xmlns:w15="http://schemas.microsoft.com/office/word/2012/wordml" xmlns:w16se="http://schemas.microsoft.com/office/word/2015/wordml/symex" mc:Ignorable="w14 w15 w16se">
+<w:styles xmlns:mc="http://schemas.openxmlformats.org/markup-compatibility/2006" xmlns:r="http://schemas.openxmlformats.org/officeDocument/2006/relationships" xmlns:w="http://schemas.openxmlformats.org/wordprocessingml/2006/main" xmlns:w14="http://schemas.microsoft.com/office/word/2010/wordml" xmlns:w15="http://schemas.microsoft.com/office/word/2012/wordml" mc:Ignorable="w14 w15">
   <w:docDefaults>
     <w:rPrDefault>
       <w:rPr>

</xml_diff>